<commit_message>
arreglo en imprimir reportes y arreglo de historial crediticio en cliente y logo y chequeo
</commit_message>
<xml_diff>
--- a/public/plantillas/FormatoSol.docx
+++ b/public/plantillas/FormatoSol.docx
@@ -1408,33 +1408,89 @@
 <w:hdr xmlns:wpc="http://schemas.microsoft.com/office/word/2010/wordprocessingCanvas" xmlns:mo="http://schemas.microsoft.com/office/mac/office/2008/main" xmlns:mc="http://schemas.openxmlformats.org/markup-compatibility/2006" xmlns:mv="urn:schemas-microsoft-com:mac:vml" xmlns:o="urn:schemas-microsoft-com:office:office" xmlns:r="http://schemas.openxmlformats.org/officeDocument/2006/relationships" xmlns:m="http://schemas.openxmlformats.org/officeDocument/2006/math" xmlns:v="urn:schemas-microsoft-com:vml" xmlns:wp14="http://schemas.microsoft.com/office/word/2010/wordprocessingDrawing" xmlns:wp="http://schemas.openxmlformats.org/drawingml/2006/wordprocessingDrawing" xmlns:w10="urn:schemas-microsoft-com:office:word" xmlns:w="http://schemas.openxmlformats.org/wordprocessingml/2006/main" xmlns:w14="http://schemas.microsoft.com/office/word/2010/wordml" xmlns:wpg="http://schemas.microsoft.com/office/word/2010/wordprocessingGroup" xmlns:wpi="http://schemas.microsoft.com/office/word/2010/wordprocessingInk" xmlns:wne="http://schemas.microsoft.com/office/word/2006/wordml" xmlns:wps="http://schemas.microsoft.com/office/word/2010/wordprocessingShape" mc:Ignorable="w14 wp14">
   <w:p>
     <w:pPr>
-      <w:jc w:val="center"/>
+      <w:pStyle w:val="Encabezado"/>
+      <w:tabs>
+        <w:tab w:val="left" w:pos="511"/>
+      </w:tabs>
+      <w:ind w:left="-1418"/>
       <w:rPr>
         <w:rFonts w:ascii="Century Gothic" w:hAnsi="Century Gothic"/>
         <w:b/>
-        <w:sz w:val="32"/>
-        <w:szCs w:val="32"/>
       </w:rPr>
     </w:pPr>
     <w:r>
       <w:rPr>
-        <w:rFonts w:ascii="Century Gothic" w:hAnsi="Century Gothic"/>
-        <w:b/>
-        <w:sz w:val="32"/>
-        <w:szCs w:val="32"/>
+        <w:noProof/>
+        <w:lang w:val="es-ES"/>
       </w:rPr>
-      <w:t>FORMATO DE SOLICITUD DE CREDITO</w:t>
+      <w:drawing>
+        <wp:anchor distT="0" distB="0" distL="114300" distR="114300" simplePos="0" relativeHeight="251658240" behindDoc="1" locked="0" layoutInCell="1" allowOverlap="1" wp14:anchorId="6714A532" wp14:editId="10FAC1C8">
+          <wp:simplePos x="0" y="0"/>
+          <wp:positionH relativeFrom="column">
+            <wp:posOffset>-1028700</wp:posOffset>
+          </wp:positionH>
+          <wp:positionV relativeFrom="paragraph">
+            <wp:posOffset>-55245</wp:posOffset>
+          </wp:positionV>
+          <wp:extent cx="1371600" cy="728981"/>
+          <wp:effectExtent l="0" t="0" r="0" b="7620"/>
+          <wp:wrapNone/>
+          <wp:docPr id="1" name="Imagen 1" descr="Macintosh HD:Users:jaimeojeda:Desktop:cremio:public:img:logoCredito.png"/>
+          <wp:cNvGraphicFramePr>
+            <a:graphicFrameLocks xmlns:a="http://schemas.openxmlformats.org/drawingml/2006/main" noChangeAspect="1"/>
+          </wp:cNvGraphicFramePr>
+          <a:graphic xmlns:a="http://schemas.openxmlformats.org/drawingml/2006/main">
+            <a:graphicData uri="http://schemas.openxmlformats.org/drawingml/2006/picture">
+              <pic:pic xmlns:pic="http://schemas.openxmlformats.org/drawingml/2006/picture">
+                <pic:nvPicPr>
+                  <pic:cNvPr id="0" name="Picture 1" descr="Macintosh HD:Users:jaimeojeda:Desktop:cremio:public:img:logoCredito.png"/>
+                  <pic:cNvPicPr>
+                    <a:picLocks noChangeAspect="1" noChangeArrowheads="1"/>
+                  </pic:cNvPicPr>
+                </pic:nvPicPr>
+                <pic:blipFill>
+                  <a:blip r:embed="rId1">
+                    <a:extLst>
+                      <a:ext uri="{28A0092B-C50C-407E-A947-70E740481C1C}">
+                        <a14:useLocalDpi xmlns:a14="http://schemas.microsoft.com/office/drawing/2010/main" val="0"/>
+                      </a:ext>
+                    </a:extLst>
+                  </a:blip>
+                  <a:srcRect/>
+                  <a:stretch>
+                    <a:fillRect/>
+                  </a:stretch>
+                </pic:blipFill>
+                <pic:spPr bwMode="auto">
+                  <a:xfrm>
+                    <a:off x="0" y="0"/>
+                    <a:ext cx="1373038" cy="729745"/>
+                  </a:xfrm>
+                  <a:prstGeom prst="rect">
+                    <a:avLst/>
+                  </a:prstGeom>
+                  <a:noFill/>
+                  <a:ln>
+                    <a:noFill/>
+                  </a:ln>
+                  <a:extLst>
+                    <a:ext uri="{FAA26D3D-D897-4be2-8F04-BA451C77F1D7}">
+                      <ma14:placeholderFlag xmlns:ma14="http://schemas.microsoft.com/office/mac/drawingml/2011/main"/>
+                    </a:ext>
+                  </a:extLst>
+                </pic:spPr>
+              </pic:pic>
+            </a:graphicData>
+          </a:graphic>
+          <wp14:sizeRelH relativeFrom="page">
+            <wp14:pctWidth>0</wp14:pctWidth>
+          </wp14:sizeRelH>
+          <wp14:sizeRelV relativeFrom="page">
+            <wp14:pctHeight>0</wp14:pctHeight>
+          </wp14:sizeRelV>
+        </wp:anchor>
+      </w:drawing>
     </w:r>
-  </w:p>
-  <w:p>
-    <w:pPr>
-      <w:pStyle w:val="Encabezado"/>
-      <w:tabs>
-        <w:tab w:val="left" w:pos="511"/>
-      </w:tabs>
-    </w:pPr>
-    <w:bookmarkStart w:id="0" w:name="_GoBack"/>
-    <w:bookmarkEnd w:id="0"/>
     <w:r>
       <w:rPr>
         <w:rFonts w:ascii="Century Gothic" w:hAnsi="Century Gothic"/>
@@ -1460,6 +1516,39 @@
       </w:rPr>
       <w:t>RUBIDIA MARTINEZ ALCARAZ</w:t>
     </w:r>
+  </w:p>
+  <w:p>
+    <w:pPr>
+      <w:pStyle w:val="Encabezado"/>
+      <w:tabs>
+        <w:tab w:val="left" w:pos="511"/>
+      </w:tabs>
+      <w:ind w:left="-1418"/>
+    </w:pPr>
+    <w:r>
+      <w:rPr>
+        <w:rFonts w:ascii="Century Gothic" w:hAnsi="Century Gothic"/>
+        <w:b/>
+      </w:rPr>
+      <w:tab/>
+    </w:r>
+    <w:r>
+      <w:rPr>
+        <w:rFonts w:ascii="Century Gothic" w:hAnsi="Century Gothic"/>
+        <w:b/>
+      </w:rPr>
+      <w:tab/>
+      <w:t xml:space="preserve">FORMATO DE </w:t>
+    </w:r>
+    <w:r>
+      <w:rPr>
+        <w:rFonts w:ascii="Century Gothic" w:hAnsi="Century Gothic"/>
+        <w:b/>
+      </w:rPr>
+      <w:t>SOLICITUD</w:t>
+    </w:r>
+    <w:bookmarkStart w:id="0" w:name="_GoBack"/>
+    <w:bookmarkEnd w:id="0"/>
   </w:p>
 </w:hdr>
 </file>
@@ -1733,6 +1822,33 @@
       </w:tblCellMar>
     </w:tblPr>
   </w:style>
+  <w:style w:type="paragraph" w:styleId="Textodeglobo">
+    <w:name w:val="Balloon Text"/>
+    <w:basedOn w:val="Normal"/>
+    <w:link w:val="TextodegloboCar"/>
+    <w:uiPriority w:val="99"/>
+    <w:semiHidden/>
+    <w:unhideWhenUsed/>
+    <w:rsid w:val="001B62CE"/>
+    <w:rPr>
+      <w:rFonts w:ascii="Lucida Grande" w:hAnsi="Lucida Grande" w:cs="Lucida Grande"/>
+      <w:sz w:val="18"/>
+      <w:szCs w:val="18"/>
+    </w:rPr>
+  </w:style>
+  <w:style w:type="character" w:customStyle="1" w:styleId="TextodegloboCar">
+    <w:name w:val="Texto de globo Car"/>
+    <w:basedOn w:val="Fuentedeprrafopredeter"/>
+    <w:link w:val="Textodeglobo"/>
+    <w:uiPriority w:val="99"/>
+    <w:semiHidden/>
+    <w:rsid w:val="001B62CE"/>
+    <w:rPr>
+      <w:rFonts w:ascii="Lucida Grande" w:hAnsi="Lucida Grande" w:cs="Lucida Grande"/>
+      <w:sz w:val="18"/>
+      <w:szCs w:val="18"/>
+    </w:rPr>
+  </w:style>
 </w:styles>
 </file>
 
@@ -1994,6 +2110,33 @@
         <w:right w:w="108" w:type="dxa"/>
       </w:tblCellMar>
     </w:tblPr>
+  </w:style>
+  <w:style w:type="paragraph" w:styleId="Textodeglobo">
+    <w:name w:val="Balloon Text"/>
+    <w:basedOn w:val="Normal"/>
+    <w:link w:val="TextodegloboCar"/>
+    <w:uiPriority w:val="99"/>
+    <w:semiHidden/>
+    <w:unhideWhenUsed/>
+    <w:rsid w:val="001B62CE"/>
+    <w:rPr>
+      <w:rFonts w:ascii="Lucida Grande" w:hAnsi="Lucida Grande" w:cs="Lucida Grande"/>
+      <w:sz w:val="18"/>
+      <w:szCs w:val="18"/>
+    </w:rPr>
+  </w:style>
+  <w:style w:type="character" w:customStyle="1" w:styleId="TextodegloboCar">
+    <w:name w:val="Texto de globo Car"/>
+    <w:basedOn w:val="Fuentedeprrafopredeter"/>
+    <w:link w:val="Textodeglobo"/>
+    <w:uiPriority w:val="99"/>
+    <w:semiHidden/>
+    <w:rsid w:val="001B62CE"/>
+    <w:rPr>
+      <w:rFonts w:ascii="Lucida Grande" w:hAnsi="Lucida Grande" w:cs="Lucida Grande"/>
+      <w:sz w:val="18"/>
+      <w:szCs w:val="18"/>
+    </w:rPr>
   </w:style>
 </w:styles>
 </file>
@@ -2323,7 +2466,7 @@
 </file>
 
 <file path=customXml/itemProps1.xml><?xml version="1.0" encoding="utf-8"?>
-<ds:datastoreItem xmlns:ds="http://schemas.openxmlformats.org/officeDocument/2006/customXml" ds:itemID="{CC82A9DC-EE82-6444-B089-83993BAC2806}">
+<ds:datastoreItem xmlns:ds="http://schemas.openxmlformats.org/officeDocument/2006/customXml" ds:itemID="{69A464E4-478C-7F4F-92E0-30B0FA6B385C}">
   <ds:schemaRefs>
     <ds:schemaRef ds:uri="http://schemas.openxmlformats.org/officeDocument/2006/bibliography"/>
   </ds:schemaRefs>

</xml_diff>